<commit_message>
Add etapa 2, 3 e 4 do modelo relacional
Empresa ainda em discussão sobre seu tratamento
</commit_message>
<xml_diff>
--- a/Lógico/Govarzea_lógico.docx
+++ b/Lógico/Govarzea_lógico.docx
@@ -107,24 +107,277 @@
     <w:p>
       <w:proofErr w:type="gramStart"/>
       <w:r>
+        <w:t>Empresa(</w:t>
+      </w:r>
+      <w:proofErr w:type="gramEnd"/>
+      <w:r>
+        <w:rPr>
+          <w:u w:val="single"/>
+        </w:rPr>
+        <w:t>CNPJ</w:t>
+      </w:r>
+      <w:r>
+        <w:t xml:space="preserve">, </w:t>
+      </w:r>
+      <w:r>
+        <w:rPr>
+          <w:i/>
+        </w:rPr>
+        <w:t>telefone</w:t>
+      </w:r>
+      <w:r>
+        <w:t xml:space="preserve">, </w:t>
+      </w:r>
+      <w:r>
+        <w:rPr>
+          <w:i/>
+        </w:rPr>
+        <w:t>endereço</w:t>
+      </w:r>
+      <w:r>
+        <w:t>, nome)</w:t>
+      </w:r>
+    </w:p>
+    <w:p>
+      <w:proofErr w:type="gramStart"/>
+      <w:r>
+        <w:t>Time(</w:t>
+      </w:r>
+      <w:proofErr w:type="gramEnd"/>
+      <w:r>
+        <w:rPr>
+          <w:u w:val="single"/>
+        </w:rPr>
+        <w:t>código</w:t>
+      </w:r>
+      <w:r>
+        <w:t xml:space="preserve">, </w:t>
+      </w:r>
+      <w:proofErr w:type="spellStart"/>
+      <w:r>
+        <w:rPr>
+          <w:i/>
+        </w:rPr>
+        <w:t>divisoes</w:t>
+      </w:r>
+      <w:proofErr w:type="spellEnd"/>
+      <w:r>
+        <w:t>, nome)</w:t>
+      </w:r>
+    </w:p>
+    <w:p>
+      <w:proofErr w:type="spellStart"/>
+      <w:proofErr w:type="gramStart"/>
+      <w:r>
+        <w:t>Associacao</w:t>
+      </w:r>
+      <w:proofErr w:type="spellEnd"/>
+      <w:r>
+        <w:t>(</w:t>
+      </w:r>
+      <w:proofErr w:type="gramEnd"/>
+      <w:r>
+        <w:rPr>
+          <w:i/>
+        </w:rPr>
+        <w:t>código</w:t>
+      </w:r>
+      <w:r>
+        <w:t>, nome, brasão, camise1, camise2, bandeira)</w:t>
+      </w:r>
+    </w:p>
+    <w:p>
+      <w:proofErr w:type="gramStart"/>
+      <w:r>
+        <w:t>Calendário(</w:t>
+      </w:r>
+      <w:proofErr w:type="gramEnd"/>
+      <w:r>
+        <w:rPr>
+          <w:u w:val="single"/>
+        </w:rPr>
+        <w:t>data</w:t>
+      </w:r>
+      <w:r>
+        <w:t>)</w:t>
+      </w:r>
+    </w:p>
+    <w:p>
+      <w:proofErr w:type="gramStart"/>
+      <w:r>
+        <w:t>Evento(</w:t>
+      </w:r>
+      <w:proofErr w:type="gramEnd"/>
+      <w:r>
+        <w:rPr>
+          <w:u w:val="single"/>
+        </w:rPr>
+        <w:t xml:space="preserve">data </w:t>
+      </w:r>
+      <w:r>
+        <w:t>, prioridade, ano)</w:t>
+      </w:r>
+    </w:p>
+    <w:p>
+      <w:pPr>
+        <w:rPr>
+          <w:i/>
+        </w:rPr>
+      </w:pPr>
+      <w:proofErr w:type="gramStart"/>
+      <w:r>
+        <w:t>Campos(</w:t>
+      </w:r>
+      <w:proofErr w:type="gramEnd"/>
+      <w:r>
+        <w:rPr>
+          <w:u w:val="single"/>
+        </w:rPr>
+        <w:t>Código</w:t>
+      </w:r>
+      <w:r>
+        <w:t xml:space="preserve">, </w:t>
+      </w:r>
+      <w:proofErr w:type="spellStart"/>
+      <w:r>
+        <w:rPr>
+          <w:i/>
+        </w:rPr>
+        <w:t>endereco</w:t>
+      </w:r>
+      <w:proofErr w:type="spellEnd"/>
+      <w:r>
+        <w:rPr>
+          <w:i/>
+        </w:rPr>
+        <w:t>)</w:t>
+      </w:r>
+    </w:p>
+    <w:p>
+      <w:pPr>
+        <w:rPr>
+          <w:i/>
+        </w:rPr>
+      </w:pPr>
+    </w:p>
+    <w:p>
+      <w:r>
+        <w:t xml:space="preserve">PASSO </w:t>
+      </w:r>
+      <w:proofErr w:type="gramStart"/>
+      <w:r>
+        <w:t>2</w:t>
+      </w:r>
+      <w:proofErr w:type="gramEnd"/>
+      <w:r>
+        <w:t xml:space="preserve"> </w:t>
+      </w:r>
+    </w:p>
+    <w:p>
+      <w:proofErr w:type="gramStart"/>
+      <w:r>
         <w:t>Juiz(</w:t>
       </w:r>
       <w:proofErr w:type="spellStart"/>
       <w:proofErr w:type="gramEnd"/>
       <w:r>
+        <w:t>Fk_</w:t>
+      </w:r>
+      <w:r>
+        <w:rPr>
+          <w:u w:val="single"/>
+        </w:rPr>
+        <w:t>CPF</w:t>
+      </w:r>
+      <w:r>
+        <w:t>,</w:t>
+      </w:r>
+      <w:r>
         <w:t>Geolocalizacao</w:t>
       </w:r>
       <w:proofErr w:type="spellEnd"/>
       <w:r>
+        <w:t xml:space="preserve">, </w:t>
+      </w:r>
+      <w:r>
+        <w:rPr>
+          <w:i/>
+        </w:rPr>
+        <w:t xml:space="preserve">Telefone, </w:t>
+      </w:r>
+      <w:proofErr w:type="spellStart"/>
+      <w:r>
+        <w:rPr>
+          <w:i/>
+        </w:rPr>
+        <w:t>Email</w:t>
+      </w:r>
+      <w:proofErr w:type="spellEnd"/>
+      <w:r>
+        <w:t>, Nome)</w:t>
+      </w:r>
+    </w:p>
+    <w:p>
+      <w:proofErr w:type="gramStart"/>
+      <w:r>
+        <w:t>Dirigente(</w:t>
+      </w:r>
+      <w:proofErr w:type="spellStart"/>
+      <w:proofErr w:type="gramEnd"/>
+      <w:r>
+        <w:rPr>
+          <w:u w:val="single"/>
+        </w:rPr>
+        <w:t>Fk</w:t>
+      </w:r>
+      <w:r>
+        <w:t>_</w:t>
+      </w:r>
+      <w:r>
+        <w:rPr>
+          <w:u w:val="single"/>
+        </w:rPr>
+        <w:t>CPF</w:t>
+      </w:r>
+      <w:proofErr w:type="spellEnd"/>
+      <w:r>
         <w:t>)</w:t>
       </w:r>
     </w:p>
     <w:p>
       <w:proofErr w:type="gramStart"/>
       <w:r>
-        <w:t>Dirigente(</w:t>
-      </w:r>
-      <w:proofErr w:type="gramEnd"/>
+        <w:t>Jogador(</w:t>
+      </w:r>
+      <w:proofErr w:type="spellStart"/>
+      <w:proofErr w:type="gramEnd"/>
+      <w:r>
+        <w:rPr>
+          <w:u w:val="single"/>
+        </w:rPr>
+        <w:t>Fk</w:t>
+      </w:r>
+      <w:r>
+        <w:t>_</w:t>
+      </w:r>
+      <w:r>
+        <w:rPr>
+          <w:u w:val="single"/>
+        </w:rPr>
+        <w:t>CPF</w:t>
+      </w:r>
+      <w:proofErr w:type="spellEnd"/>
+      <w:r>
+        <w:t xml:space="preserve"> ,</w:t>
+      </w:r>
+      <w:proofErr w:type="spellStart"/>
+      <w:r>
+        <w:t>Posicao</w:t>
+      </w:r>
+      <w:proofErr w:type="spellEnd"/>
+      <w:r>
+        <w:t>,</w:t>
+      </w:r>
       <w:r>
         <w:t>)</w:t>
       </w:r>
@@ -132,59 +385,354 @@
     <w:p>
       <w:proofErr w:type="gramStart"/>
       <w:r>
-        <w:t>Jogador(</w:t>
-      </w:r>
-      <w:proofErr w:type="spellStart"/>
-      <w:proofErr w:type="gramEnd"/>
-      <w:r>
-        <w:t>Posicao</w:t>
-      </w:r>
-      <w:proofErr w:type="spellEnd"/>
+        <w:t>Torcedor(</w:t>
+      </w:r>
+      <w:proofErr w:type="spellStart"/>
+      <w:proofErr w:type="gramEnd"/>
+      <w:r>
+        <w:rPr>
+          <w:u w:val="single"/>
+        </w:rPr>
+        <w:t>Fk</w:t>
+      </w:r>
+      <w:r>
+        <w:t>_</w:t>
+      </w:r>
+      <w:r>
+        <w:rPr>
+          <w:u w:val="single"/>
+        </w:rPr>
+        <w:t>CPF</w:t>
+      </w:r>
+      <w:proofErr w:type="spellEnd"/>
+      <w:r>
+        <w:rPr>
+          <w:u w:val="single"/>
+        </w:rPr>
+        <w:t>,</w:t>
+      </w:r>
       <w:r>
         <w:t>)</w:t>
       </w:r>
     </w:p>
     <w:p>
-      <w:proofErr w:type="gramStart"/>
-      <w:r>
-        <w:t>Torcedor(</w:t>
-      </w:r>
-      <w:proofErr w:type="gramEnd"/>
+      <w:proofErr w:type="spellStart"/>
+      <w:proofErr w:type="gramStart"/>
+      <w:r>
+        <w:t>Dono_comercio</w:t>
+      </w:r>
+      <w:proofErr w:type="spellEnd"/>
+      <w:r>
+        <w:t>(</w:t>
+      </w:r>
+      <w:proofErr w:type="spellStart"/>
+      <w:proofErr w:type="gramEnd"/>
+      <w:r>
+        <w:rPr>
+          <w:u w:val="single"/>
+        </w:rPr>
+        <w:t>Fk</w:t>
+      </w:r>
+      <w:r>
+        <w:t>_</w:t>
+      </w:r>
+      <w:r>
+        <w:rPr>
+          <w:u w:val="single"/>
+        </w:rPr>
+        <w:t>CPF</w:t>
+      </w:r>
+      <w:proofErr w:type="spellEnd"/>
+      <w:r>
+        <w:t xml:space="preserve"> ,</w:t>
+      </w:r>
+      <w:proofErr w:type="spellStart"/>
+      <w:r>
+        <w:t>geolocalizacao</w:t>
+      </w:r>
+      <w:proofErr w:type="spellEnd"/>
       <w:r>
         <w:t>)</w:t>
       </w:r>
     </w:p>
     <w:p>
-      <w:proofErr w:type="spellStart"/>
-      <w:proofErr w:type="gramStart"/>
-      <w:r>
-        <w:t>Dono_comercio</w:t>
-      </w:r>
-      <w:proofErr w:type="spellEnd"/>
+      <w:proofErr w:type="gramStart"/>
+      <w:r>
+        <w:t>Patrocinador(</w:t>
+      </w:r>
+      <w:proofErr w:type="spellStart"/>
+      <w:proofErr w:type="gramEnd"/>
+      <w:r>
+        <w:rPr>
+          <w:u w:val="single"/>
+        </w:rPr>
+        <w:t>Fk</w:t>
+      </w:r>
+      <w:r>
+        <w:t>_</w:t>
+      </w:r>
+      <w:r>
+        <w:rPr>
+          <w:u w:val="single"/>
+        </w:rPr>
+        <w:t>CPF</w:t>
+      </w:r>
+      <w:proofErr w:type="spellEnd"/>
+      <w:r>
+        <w:rPr>
+          <w:i/>
+        </w:rPr>
+        <w:t xml:space="preserve"> </w:t>
+      </w:r>
+      <w:r>
+        <w:t>)</w:t>
+      </w:r>
+    </w:p>
+    <w:p>
+      <w:proofErr w:type="gramStart"/>
+      <w:r>
+        <w:t>Liga(</w:t>
+      </w:r>
+      <w:proofErr w:type="spellStart"/>
+      <w:proofErr w:type="gramEnd"/>
+      <w:r>
+        <w:rPr>
+          <w:u w:val="single"/>
+        </w:rPr>
+        <w:t>Fk</w:t>
+      </w:r>
+      <w:r>
+        <w:t>_</w:t>
+      </w:r>
+      <w:r>
+        <w:rPr>
+          <w:u w:val="single"/>
+        </w:rPr>
+        <w:t>data</w:t>
+      </w:r>
+      <w:proofErr w:type="spellEnd"/>
+      <w:r>
+        <w:rPr>
+          <w:u w:val="single"/>
+        </w:rPr>
+        <w:t xml:space="preserve"> </w:t>
+      </w:r>
+      <w:r>
+        <w:t>)</w:t>
+      </w:r>
+    </w:p>
+    <w:p>
+      <w:proofErr w:type="gramStart"/>
+      <w:r>
+        <w:t>Copa(</w:t>
+      </w:r>
+      <w:proofErr w:type="spellStart"/>
+      <w:proofErr w:type="gramEnd"/>
+      <w:r>
+        <w:rPr>
+          <w:u w:val="single"/>
+        </w:rPr>
+        <w:t>Fk</w:t>
+      </w:r>
+      <w:r>
+        <w:t>_</w:t>
+      </w:r>
+      <w:r>
+        <w:rPr>
+          <w:u w:val="single"/>
+        </w:rPr>
+        <w:t>data</w:t>
+      </w:r>
+      <w:proofErr w:type="spellEnd"/>
+      <w:r>
+        <w:rPr>
+          <w:u w:val="single"/>
+        </w:rPr>
+        <w:t xml:space="preserve"> </w:t>
+      </w:r>
+      <w:r>
+        <w:t>)</w:t>
+      </w:r>
+    </w:p>
+    <w:p>
+      <w:proofErr w:type="spellStart"/>
+      <w:proofErr w:type="gramStart"/>
+      <w:r>
+        <w:t>Jogador_Posicao</w:t>
+      </w:r>
+      <w:proofErr w:type="spellEnd"/>
+      <w:proofErr w:type="gramEnd"/>
       <w:r>
         <w:t>(</w:t>
       </w:r>
-      <w:proofErr w:type="spellStart"/>
-      <w:proofErr w:type="gramEnd"/>
-      <w:r>
-        <w:t>geolocalizacao</w:t>
-      </w:r>
-      <w:proofErr w:type="spellEnd"/>
-      <w:r>
+      <w:r>
+        <w:rPr>
+          <w:u w:val="single"/>
+        </w:rPr>
+        <w:t>Código</w:t>
+      </w:r>
+      <w:r>
+        <w:t>, posição)</w:t>
+      </w:r>
+    </w:p>
+    <w:p/>
+    <w:p>
+      <w:r>
+        <w:t xml:space="preserve">PASSO </w:t>
+      </w:r>
+      <w:proofErr w:type="gramStart"/>
+      <w:r>
+        <w:t>3</w:t>
+      </w:r>
+      <w:proofErr w:type="gramEnd"/>
+    </w:p>
+    <w:p>
+      <w:pPr>
+        <w:rPr>
+          <w:u w:val="single"/>
+        </w:rPr>
+      </w:pPr>
+      <w:proofErr w:type="spellStart"/>
+      <w:proofErr w:type="gramStart"/>
+      <w:r>
+        <w:t>Pessoas_telefone</w:t>
+      </w:r>
+      <w:proofErr w:type="spellEnd"/>
+      <w:r>
+        <w:t>(</w:t>
+      </w:r>
+      <w:proofErr w:type="spellStart"/>
+      <w:proofErr w:type="gramEnd"/>
+      <w:r>
+        <w:rPr>
+          <w:u w:val="single"/>
+        </w:rPr>
+        <w:t>Fk_CPF</w:t>
+      </w:r>
+      <w:proofErr w:type="spellEnd"/>
+      <w:r>
+        <w:rPr>
+          <w:u w:val="single"/>
+        </w:rPr>
+        <w:t>, telefone)</w:t>
+      </w:r>
+    </w:p>
+    <w:p>
+      <w:proofErr w:type="spellStart"/>
+      <w:proofErr w:type="gramStart"/>
+      <w:r>
+        <w:t>Pessoas_email</w:t>
+      </w:r>
+      <w:proofErr w:type="spellEnd"/>
+      <w:r>
+        <w:t>(</w:t>
+      </w:r>
+      <w:proofErr w:type="spellStart"/>
+      <w:proofErr w:type="gramEnd"/>
+      <w:r>
+        <w:rPr>
+          <w:u w:val="single"/>
+        </w:rPr>
+        <w:t>Fk_CPF</w:t>
+      </w:r>
+      <w:proofErr w:type="spellEnd"/>
+      <w:r>
+        <w:rPr>
+          <w:u w:val="single"/>
+        </w:rPr>
+        <w:t xml:space="preserve">, </w:t>
+      </w:r>
+      <w:proofErr w:type="spellStart"/>
+      <w:r>
+        <w:rPr>
+          <w:u w:val="single"/>
+        </w:rPr>
+        <w:t>email</w:t>
+      </w:r>
+      <w:proofErr w:type="spellEnd"/>
+      <w:r>
+        <w:rPr>
+          <w:u w:val="single"/>
+        </w:rPr>
         <w:t>)</w:t>
       </w:r>
     </w:p>
     <w:p>
-      <w:proofErr w:type="gramStart"/>
-      <w:r>
-        <w:t>Patrocinador(</w:t>
-      </w:r>
-      <w:proofErr w:type="gramEnd"/>
+      <w:proofErr w:type="spellStart"/>
+      <w:proofErr w:type="gramStart"/>
+      <w:r>
+        <w:t>Empresa_telefone</w:t>
+      </w:r>
+      <w:proofErr w:type="spellEnd"/>
+      <w:r>
+        <w:t>(</w:t>
+      </w:r>
+      <w:proofErr w:type="gramEnd"/>
+      <w:r>
+        <w:rPr>
+          <w:u w:val="single"/>
+        </w:rPr>
+        <w:t>CNPJ</w:t>
+      </w:r>
+      <w:r>
+        <w:t xml:space="preserve">, </w:t>
+      </w:r>
+      <w:r>
+        <w:rPr>
+          <w:u w:val="single"/>
+        </w:rPr>
+        <w:t>telefone</w:t>
+      </w:r>
       <w:r>
         <w:t>)</w:t>
       </w:r>
     </w:p>
     <w:p>
+      <w:proofErr w:type="spellStart"/>
+      <w:proofErr w:type="gramStart"/>
+      <w:r>
+        <w:lastRenderedPageBreak/>
+        <w:t>Time_divisoes</w:t>
+      </w:r>
+      <w:proofErr w:type="spellEnd"/>
+      <w:r>
+        <w:t>(</w:t>
+      </w:r>
+      <w:proofErr w:type="spellStart"/>
+      <w:proofErr w:type="gramEnd"/>
+      <w:r>
+        <w:t>Fk_codtime</w:t>
+      </w:r>
+      <w:proofErr w:type="spellEnd"/>
+      <w:r>
+        <w:t xml:space="preserve">, </w:t>
+      </w:r>
+      <w:proofErr w:type="spellStart"/>
+      <w:r>
+        <w:t>divisao</w:t>
+      </w:r>
+      <w:proofErr w:type="spellEnd"/>
+      <w:r>
+        <w:t>)</w:t>
+      </w:r>
+    </w:p>
+    <w:p/>
+    <w:p>
+      <w:r>
+        <w:t xml:space="preserve">PASSO </w:t>
+      </w:r>
+      <w:proofErr w:type="gramStart"/>
+      <w:r>
+        <w:t>4</w:t>
+      </w:r>
+      <w:proofErr w:type="gramEnd"/>
+    </w:p>
+    <w:p>
+      <w:r>
+        <w:t>//EM DISCUSSÃO</w:t>
+      </w:r>
+    </w:p>
+    <w:p>
       <w:proofErr w:type="gramStart"/>
       <w:r>
         <w:t>Empresa(</w:t>
@@ -203,51 +751,250 @@
         <w:rPr>
           <w:i/>
         </w:rPr>
-        <w:t>telefone</w:t>
+        <w:t>endereço</w:t>
+      </w:r>
+      <w:r>
+        <w:t>, nome</w:t>
       </w:r>
       <w:r>
         <w:t xml:space="preserve">, </w:t>
       </w:r>
+      <w:proofErr w:type="spellStart"/>
+      <w:r>
+        <w:t>Fk_dono</w:t>
+      </w:r>
+      <w:proofErr w:type="spellEnd"/>
+      <w:r>
+        <w:t xml:space="preserve">, </w:t>
+      </w:r>
+      <w:proofErr w:type="spellStart"/>
+      <w:r>
+        <w:t>fk_patrocinador</w:t>
+      </w:r>
+      <w:proofErr w:type="spellEnd"/>
+      <w:r>
+        <w:t xml:space="preserve">) </w:t>
+      </w:r>
+      <w:proofErr w:type="spellStart"/>
+      <w:r>
+        <w:t>Fk_dono</w:t>
+      </w:r>
+      <w:proofErr w:type="spellEnd"/>
+      <w:r>
+        <w:t xml:space="preserve"> FK </w:t>
+      </w:r>
+      <w:proofErr w:type="spellStart"/>
+      <w:r>
+        <w:t>dono_comercio</w:t>
+      </w:r>
+      <w:proofErr w:type="spellEnd"/>
+      <w:r>
+        <w:t>(</w:t>
+      </w:r>
+      <w:proofErr w:type="spellStart"/>
+      <w:r>
+        <w:t>Fk_CPF</w:t>
+      </w:r>
+      <w:proofErr w:type="spellEnd"/>
+      <w:r>
+        <w:t>)</w:t>
+      </w:r>
+    </w:p>
+    <w:p>
+      <w:r>
+        <w:t>//</w:t>
+      </w:r>
+    </w:p>
+    <w:p>
+      <w:proofErr w:type="gramStart"/>
+      <w:r>
+        <w:t>Amistoso</w:t>
+      </w:r>
+      <w:r>
+        <w:t>(</w:t>
+      </w:r>
+      <w:proofErr w:type="spellStart"/>
+      <w:proofErr w:type="gramEnd"/>
+      <w:r>
+        <w:rPr>
+          <w:u w:val="single"/>
+        </w:rPr>
+        <w:t>Fk</w:t>
+      </w:r>
+      <w:r>
+        <w:t>_</w:t>
+      </w:r>
+      <w:r>
+        <w:rPr>
+          <w:u w:val="single"/>
+        </w:rPr>
+        <w:t>data</w:t>
+      </w:r>
+      <w:proofErr w:type="spellEnd"/>
+      <w:r>
+        <w:t xml:space="preserve">, </w:t>
+      </w:r>
+      <w:proofErr w:type="spellStart"/>
+      <w:r>
+        <w:t>Fk_codcampo</w:t>
+      </w:r>
+      <w:proofErr w:type="spellEnd"/>
+      <w:r>
+        <w:t>)</w:t>
+      </w:r>
+      <w:r>
+        <w:t xml:space="preserve"> </w:t>
+      </w:r>
+      <w:proofErr w:type="spellStart"/>
+      <w:r>
+        <w:t>Fk_codcampo</w:t>
+      </w:r>
+      <w:proofErr w:type="spellEnd"/>
+      <w:r>
+        <w:t xml:space="preserve"> FK Campos(código)</w:t>
+      </w:r>
+    </w:p>
+    <w:p>
+      <w:proofErr w:type="gramStart"/>
+      <w:r>
+        <w:t>Liga</w:t>
+      </w:r>
+      <w:r>
+        <w:t>(</w:t>
+      </w:r>
+      <w:proofErr w:type="spellStart"/>
+      <w:proofErr w:type="gramEnd"/>
+      <w:r>
+        <w:t>Fk_</w:t>
+      </w:r>
+      <w:r>
+        <w:rPr>
+          <w:u w:val="single"/>
+        </w:rPr>
+        <w:t>data</w:t>
+      </w:r>
+      <w:proofErr w:type="spellEnd"/>
+      <w:r>
+        <w:t xml:space="preserve">, </w:t>
+      </w:r>
+      <w:proofErr w:type="spellStart"/>
+      <w:r>
+        <w:t>Fk_codcampo</w:t>
+      </w:r>
+      <w:proofErr w:type="spellEnd"/>
+      <w:r>
+        <w:t xml:space="preserve">) </w:t>
+      </w:r>
+      <w:proofErr w:type="spellStart"/>
+      <w:r>
+        <w:t>Fk_codcampo</w:t>
+      </w:r>
+      <w:proofErr w:type="spellEnd"/>
+      <w:r>
+        <w:t xml:space="preserve"> FK Campos(código)</w:t>
+      </w:r>
+    </w:p>
+    <w:p>
+      <w:proofErr w:type="gramStart"/>
+      <w:r>
+        <w:t>Copa</w:t>
+      </w:r>
+      <w:r>
+        <w:t>(</w:t>
+      </w:r>
+      <w:proofErr w:type="spellStart"/>
+      <w:proofErr w:type="gramEnd"/>
+      <w:r>
+        <w:rPr>
+          <w:u w:val="single"/>
+        </w:rPr>
+        <w:t>Fk</w:t>
+      </w:r>
+      <w:r>
+        <w:t>_</w:t>
+      </w:r>
+      <w:r>
+        <w:rPr>
+          <w:u w:val="single"/>
+        </w:rPr>
+        <w:t>data</w:t>
+      </w:r>
+      <w:proofErr w:type="spellEnd"/>
+      <w:r>
+        <w:t xml:space="preserve">, </w:t>
+      </w:r>
+      <w:proofErr w:type="spellStart"/>
+      <w:r>
+        <w:t>Fk_codcampo</w:t>
+      </w:r>
+      <w:proofErr w:type="spellEnd"/>
+      <w:r>
+        <w:t xml:space="preserve">) </w:t>
+      </w:r>
+      <w:proofErr w:type="spellStart"/>
+      <w:r>
+        <w:t>Fk_codcampo</w:t>
+      </w:r>
+      <w:proofErr w:type="spellEnd"/>
+      <w:r>
+        <w:t xml:space="preserve"> FK Campos(</w:t>
+      </w:r>
+      <w:proofErr w:type="spellStart"/>
+      <w:r>
+        <w:t>co</w:t>
+      </w:r>
+      <w:r>
+        <w:t>digo</w:t>
+      </w:r>
+      <w:proofErr w:type="spellEnd"/>
+      <w:r>
+        <w:t>)</w:t>
+      </w:r>
+    </w:p>
+    <w:p>
+      <w:proofErr w:type="gramStart"/>
+      <w:r>
+        <w:t>Jogos(</w:t>
+      </w:r>
+      <w:proofErr w:type="gramEnd"/>
+      <w:r>
+        <w:rPr>
+          <w:u w:val="single"/>
+        </w:rPr>
+        <w:t>Código</w:t>
+      </w:r>
+      <w:r>
+        <w:t xml:space="preserve">, </w:t>
+      </w:r>
       <w:r>
         <w:rPr>
           <w:i/>
         </w:rPr>
-        <w:t>endereço</w:t>
-      </w:r>
-      <w:r>
-        <w:t>, nome)</w:t>
-      </w:r>
-    </w:p>
-    <w:p>
-      <w:proofErr w:type="gramStart"/>
-      <w:r>
-        <w:t>Time(</w:t>
-      </w:r>
-      <w:proofErr w:type="gramEnd"/>
-      <w:r>
-        <w:rPr>
-          <w:u w:val="single"/>
-        </w:rPr>
-        <w:t>código</w:t>
+        <w:t>times</w:t>
       </w:r>
       <w:r>
         <w:t xml:space="preserve">, </w:t>
       </w:r>
       <w:proofErr w:type="spellStart"/>
       <w:r>
-        <w:rPr>
-          <w:i/>
-        </w:rPr>
-        <w:t>divisoes</w:t>
-      </w:r>
-      <w:proofErr w:type="spellEnd"/>
-      <w:r>
-        <w:t>, nome)</w:t>
-      </w:r>
-    </w:p>
-    <w:p>
-      <w:proofErr w:type="spellStart"/>
-      <w:proofErr w:type="gramStart"/>
+        <w:t>Fk_associacao</w:t>
+      </w:r>
+      <w:proofErr w:type="spellEnd"/>
+      <w:r>
+        <w:t>)</w:t>
+      </w:r>
+      <w:r>
+        <w:t xml:space="preserve"> </w:t>
+      </w:r>
+      <w:proofErr w:type="spellStart"/>
+      <w:r>
+        <w:t>Fk_associacao</w:t>
+      </w:r>
+      <w:proofErr w:type="spellEnd"/>
+      <w:r>
+        <w:t xml:space="preserve"> FK </w:t>
+      </w:r>
+      <w:proofErr w:type="spellStart"/>
       <w:r>
         <w:t>Associacao</w:t>
       </w:r>
@@ -255,134 +1002,23 @@
       <w:r>
         <w:t>(</w:t>
       </w:r>
-      <w:proofErr w:type="gramEnd"/>
-      <w:r>
-        <w:rPr>
-          <w:i/>
-        </w:rPr>
-        <w:t>código</w:t>
-      </w:r>
-      <w:r>
-        <w:t>, nome, brasão, camise1, camise2, bandeira)</w:t>
-      </w:r>
-    </w:p>
-    <w:p>
-      <w:proofErr w:type="gramStart"/>
-      <w:r>
-        <w:t>Jogos(</w:t>
-      </w:r>
-      <w:proofErr w:type="gramEnd"/>
-      <w:r>
-        <w:rPr>
-          <w:u w:val="single"/>
-        </w:rPr>
-        <w:t>Código</w:t>
-      </w:r>
-      <w:r>
-        <w:t xml:space="preserve">, </w:t>
-      </w:r>
-      <w:r>
-        <w:rPr>
-          <w:i/>
-        </w:rPr>
-        <w:t>times</w:t>
-      </w:r>
+      <w:proofErr w:type="spellStart"/>
+      <w:r>
+        <w:t>codigo</w:t>
+      </w:r>
+      <w:proofErr w:type="spellEnd"/>
       <w:r>
         <w:t>)</w:t>
       </w:r>
     </w:p>
     <w:p>
-      <w:proofErr w:type="gramStart"/>
-      <w:r>
-        <w:t>Calendário(</w:t>
-      </w:r>
-      <w:proofErr w:type="gramEnd"/>
-      <w:r>
-        <w:rPr>
-          <w:u w:val="single"/>
-        </w:rPr>
-        <w:t>data</w:t>
-      </w:r>
-      <w:r>
-        <w:t>)</w:t>
-      </w:r>
-    </w:p>
-    <w:p>
-      <w:proofErr w:type="gramStart"/>
-      <w:r>
-        <w:t>Evento(</w:t>
-      </w:r>
-      <w:proofErr w:type="gramEnd"/>
-      <w:r>
-        <w:rPr>
-          <w:u w:val="single"/>
-        </w:rPr>
-        <w:t xml:space="preserve">data </w:t>
-      </w:r>
-      <w:r>
-        <w:t>, prioridade, ano)</w:t>
-      </w:r>
-    </w:p>
-    <w:p>
-      <w:proofErr w:type="gramStart"/>
-      <w:r>
-        <w:t>Amistoso(</w:t>
-      </w:r>
-      <w:proofErr w:type="gramEnd"/>
-      <w:r>
-        <w:t>)</w:t>
-      </w:r>
-    </w:p>
-    <w:p>
-      <w:proofErr w:type="gramStart"/>
-      <w:r>
-        <w:t>Liga(</w:t>
-      </w:r>
-      <w:proofErr w:type="gramEnd"/>
-      <w:r>
-        <w:t>)</w:t>
-      </w:r>
-    </w:p>
-    <w:p>
-      <w:proofErr w:type="gramStart"/>
-      <w:r>
-        <w:t>Copa(</w:t>
-      </w:r>
-      <w:proofErr w:type="gramEnd"/>
-      <w:r>
-        <w:t>)</w:t>
-      </w:r>
-    </w:p>
-    <w:p>
-      <w:r>
-        <w:t>Campos(</w:t>
-      </w:r>
-      <w:r>
-        <w:rPr>
-          <w:u w:val="single"/>
-        </w:rPr>
-        <w:t>Código</w:t>
-      </w:r>
-      <w:r>
-        <w:t xml:space="preserve">, </w:t>
-      </w:r>
-      <w:proofErr w:type="spellStart"/>
-      <w:r>
-        <w:rPr>
-          <w:i/>
-        </w:rPr>
-        <w:t>endereco</w:t>
-      </w:r>
-      <w:proofErr w:type="spellEnd"/>
-      <w:r>
-        <w:rPr>
-          <w:i/>
-        </w:rPr>
-        <w:t>)</w:t>
-      </w:r>
       <w:bookmarkStart w:id="0" w:name="_GoBack"/>
       <w:bookmarkEnd w:id="0"/>
     </w:p>
+    <w:p/>
+    <w:p/>
+    <w:p/>
+    <w:p/>
     <w:sectPr>
       <w:pgSz w:w="11906" w:h="16838"/>
       <w:pgMar w:top="1417" w:right="1701" w:bottom="1417" w:left="1701" w:header="708" w:footer="708" w:gutter="0"/>

</xml_diff>

<commit_message>
Correção com a adição do Juiz
</commit_message>
<xml_diff>
--- a/Lógico/Govarzea_lógico.docx
+++ b/Lógico/Govarzea_lógico.docx
@@ -326,6 +326,52 @@
     <w:p>
       <w:proofErr w:type="gramStart"/>
       <w:r>
+        <w:t>Juiz</w:t>
+      </w:r>
+      <w:r>
+        <w:t>(</w:t>
+      </w:r>
+      <w:proofErr w:type="spellStart"/>
+      <w:proofErr w:type="gramEnd"/>
+      <w:r>
+        <w:rPr>
+          <w:u w:val="single"/>
+        </w:rPr>
+        <w:t>Fk</w:t>
+      </w:r>
+      <w:r>
+        <w:t>_</w:t>
+      </w:r>
+      <w:r>
+        <w:rPr>
+          <w:u w:val="single"/>
+        </w:rPr>
+        <w:t>CPF</w:t>
+      </w:r>
+      <w:proofErr w:type="spellEnd"/>
+      <w:r>
+        <w:t xml:space="preserve"> ,</w:t>
+      </w:r>
+      <w:proofErr w:type="spellStart"/>
+      <w:r>
+        <w:t>geolocalizacao</w:t>
+      </w:r>
+      <w:proofErr w:type="spellEnd"/>
+      <w:r>
+        <w:t xml:space="preserve">) </w:t>
+      </w:r>
+      <w:proofErr w:type="spellStart"/>
+      <w:r>
+        <w:t>Fk_CPF</w:t>
+      </w:r>
+      <w:proofErr w:type="spellEnd"/>
+      <w:r>
+        <w:t xml:space="preserve"> FK Pessoas(CPF)</w:t>
+      </w:r>
+    </w:p>
+    <w:p>
+      <w:proofErr w:type="gramStart"/>
+      <w:r>
         <w:t>Dirigente(</w:t>
       </w:r>
       <w:proofErr w:type="spellStart"/>
@@ -1239,8 +1285,8 @@
     </w:p>
     <w:p>
       <w:proofErr w:type="spellStart"/>
-      <w:proofErr w:type="gramStart"/>
-      <w:r>
+      <w:r>
+        <w:lastRenderedPageBreak/>
         <w:t>Letra_divisao</w:t>
       </w:r>
       <w:proofErr w:type="spellEnd"/>
@@ -1248,7 +1294,6 @@
         <w:t>(</w:t>
       </w:r>
       <w:proofErr w:type="spellStart"/>
-      <w:proofErr w:type="gramEnd"/>
       <w:r>
         <w:rPr>
           <w:u w:val="single"/>
@@ -1259,368 +1304,367 @@
       <w:r>
         <w:t>, letra)</w:t>
       </w:r>
-    </w:p>
-    <w:p/>
-    <w:p>
-      <w:proofErr w:type="spellStart"/>
-      <w:proofErr w:type="gramStart"/>
-      <w:r>
-        <w:t>Time_divisoes</w:t>
-      </w:r>
-      <w:proofErr w:type="spellEnd"/>
-      <w:r>
-        <w:t>(</w:t>
-      </w:r>
-      <w:proofErr w:type="spellStart"/>
-      <w:proofErr w:type="gramEnd"/>
-      <w:r>
-        <w:t>Fk_codtime</w:t>
-      </w:r>
-      <w:proofErr w:type="spellEnd"/>
-      <w:r>
-        <w:t xml:space="preserve">, </w:t>
-      </w:r>
-      <w:proofErr w:type="spellStart"/>
-      <w:r>
-        <w:t>fk_</w:t>
-      </w:r>
-      <w:r>
-        <w:rPr>
-          <w:u w:val="single"/>
-        </w:rPr>
-        <w:t>divisao</w:t>
-      </w:r>
-      <w:proofErr w:type="spellEnd"/>
-      <w:r>
-        <w:t>)</w:t>
-      </w:r>
-    </w:p>
-    <w:p>
-      <w:proofErr w:type="spellStart"/>
-      <w:proofErr w:type="gramStart"/>
-      <w:r>
-        <w:t>Jogador_time</w:t>
-      </w:r>
-      <w:proofErr w:type="spellEnd"/>
-      <w:r>
-        <w:t>(</w:t>
-      </w:r>
-      <w:proofErr w:type="spellStart"/>
-      <w:proofErr w:type="gramEnd"/>
-      <w:r>
-        <w:rPr>
-          <w:u w:val="single"/>
-        </w:rPr>
-        <w:t>cod_time</w:t>
-      </w:r>
-      <w:proofErr w:type="spellEnd"/>
-      <w:r>
-        <w:t xml:space="preserve">, </w:t>
-      </w:r>
-      <w:proofErr w:type="spellStart"/>
-      <w:r>
-        <w:rPr>
-          <w:u w:val="single"/>
-        </w:rPr>
-        <w:t>fk_jogador</w:t>
-      </w:r>
-      <w:proofErr w:type="spellEnd"/>
-      <w:r>
-        <w:t>)</w:t>
-      </w:r>
-    </w:p>
-    <w:p>
-      <w:proofErr w:type="gramStart"/>
-      <w:r>
-        <w:t>Jogos(</w:t>
-      </w:r>
-      <w:proofErr w:type="spellStart"/>
-      <w:proofErr w:type="gramEnd"/>
-      <w:r>
-        <w:rPr>
-          <w:u w:val="single"/>
-        </w:rPr>
-        <w:t>co</w:t>
-      </w:r>
-      <w:r>
-        <w:rPr>
-          <w:u w:val="single"/>
-        </w:rPr>
-        <w:t>digo</w:t>
-      </w:r>
-      <w:proofErr w:type="spellEnd"/>
-      <w:r>
-        <w:t xml:space="preserve">, </w:t>
-      </w:r>
-      <w:proofErr w:type="spellStart"/>
-      <w:r>
-        <w:t>Fk_associacao</w:t>
-      </w:r>
-      <w:proofErr w:type="spellEnd"/>
-      <w:r>
-        <w:t xml:space="preserve">, </w:t>
-      </w:r>
-      <w:proofErr w:type="spellStart"/>
-      <w:r>
-        <w:t>fk_calendario</w:t>
-      </w:r>
-      <w:proofErr w:type="spellEnd"/>
-      <w:r>
-        <w:t xml:space="preserve">, </w:t>
-      </w:r>
-      <w:proofErr w:type="spellStart"/>
-      <w:r>
-        <w:t>fk_evento</w:t>
-      </w:r>
-      <w:proofErr w:type="spellEnd"/>
-      <w:r>
-        <w:t xml:space="preserve">) </w:t>
-      </w:r>
-      <w:proofErr w:type="spellStart"/>
-      <w:r>
-        <w:t>Fk_associacao</w:t>
-      </w:r>
-      <w:proofErr w:type="spellEnd"/>
-      <w:r>
-        <w:t xml:space="preserve"> FK </w:t>
-      </w:r>
-      <w:proofErr w:type="spellStart"/>
-      <w:r>
-        <w:t>Associacao</w:t>
-      </w:r>
-      <w:proofErr w:type="spellEnd"/>
-      <w:r>
-        <w:t>(</w:t>
-      </w:r>
-      <w:proofErr w:type="spellStart"/>
-      <w:r>
-        <w:t>codigo</w:t>
-      </w:r>
-      <w:proofErr w:type="spellEnd"/>
-      <w:r>
-        <w:t xml:space="preserve">) | </w:t>
-      </w:r>
-      <w:proofErr w:type="spellStart"/>
-      <w:r>
-        <w:t>fk_calendario</w:t>
-      </w:r>
-      <w:proofErr w:type="spellEnd"/>
-      <w:r>
-        <w:t xml:space="preserve"> FK </w:t>
-      </w:r>
-      <w:proofErr w:type="spellStart"/>
-      <w:r>
-        <w:t>Calendario</w:t>
-      </w:r>
-      <w:proofErr w:type="spellEnd"/>
-      <w:r>
-        <w:t>(</w:t>
-      </w:r>
-      <w:r>
-        <w:t>data</w:t>
-      </w:r>
-      <w:r>
-        <w:t xml:space="preserve">) | </w:t>
-      </w:r>
-      <w:proofErr w:type="spellStart"/>
-      <w:r>
-        <w:t>fk_evento</w:t>
-      </w:r>
-      <w:proofErr w:type="spellEnd"/>
-      <w:r>
-        <w:t xml:space="preserve"> FK Evento(</w:t>
-      </w:r>
-      <w:proofErr w:type="spellStart"/>
-      <w:r>
-        <w:t>codigo</w:t>
-      </w:r>
-      <w:proofErr w:type="spellEnd"/>
-      <w:r>
-        <w:t>)</w:t>
-      </w:r>
-    </w:p>
-    <w:p>
-      <w:proofErr w:type="spellStart"/>
-      <w:proofErr w:type="gramStart"/>
-      <w:r>
-        <w:t>Jogos_time</w:t>
-      </w:r>
-      <w:proofErr w:type="spellEnd"/>
-      <w:r>
-        <w:t>(</w:t>
-      </w:r>
-      <w:proofErr w:type="spellStart"/>
-      <w:proofErr w:type="gramEnd"/>
-      <w:r>
-        <w:t>fk_jogo</w:t>
-      </w:r>
-      <w:proofErr w:type="spellEnd"/>
-      <w:r>
-        <w:t xml:space="preserve">, </w:t>
-      </w:r>
-      <w:proofErr w:type="spellStart"/>
-      <w:r>
-        <w:rPr>
-          <w:u w:val="single"/>
-        </w:rPr>
-        <w:t>fk_time</w:t>
-      </w:r>
-      <w:proofErr w:type="spellEnd"/>
-      <w:r>
-        <w:t xml:space="preserve">) </w:t>
-      </w:r>
-      <w:proofErr w:type="spellStart"/>
-      <w:r>
-        <w:t>fk_jogo</w:t>
-      </w:r>
-      <w:proofErr w:type="spellEnd"/>
-      <w:r>
-        <w:t xml:space="preserve"> FK Jogos(</w:t>
-      </w:r>
-      <w:proofErr w:type="spellStart"/>
-      <w:r>
-        <w:t>codigo</w:t>
-      </w:r>
-      <w:proofErr w:type="spellEnd"/>
-      <w:r>
-        <w:t xml:space="preserve">) | </w:t>
-      </w:r>
-      <w:proofErr w:type="spellStart"/>
-      <w:r>
-        <w:t>fk_time</w:t>
-      </w:r>
-      <w:proofErr w:type="spellEnd"/>
-      <w:r>
-        <w:t xml:space="preserve"> FK Time(</w:t>
-      </w:r>
-      <w:proofErr w:type="spellStart"/>
-      <w:r>
-        <w:t>codigo</w:t>
-      </w:r>
-      <w:proofErr w:type="spellEnd"/>
-      <w:r>
-        <w:t>)</w:t>
-      </w:r>
-    </w:p>
-    <w:p>
-      <w:proofErr w:type="spellStart"/>
-      <w:proofErr w:type="gramStart"/>
-      <w:r>
-        <w:t>Dirigentes_ligas</w:t>
-      </w:r>
-      <w:proofErr w:type="spellEnd"/>
-      <w:r>
-        <w:t>(</w:t>
-      </w:r>
-      <w:proofErr w:type="spellStart"/>
-      <w:proofErr w:type="gramEnd"/>
-      <w:r>
-        <w:rPr>
-          <w:u w:val="single"/>
-        </w:rPr>
-        <w:t>CPF_dirigente</w:t>
-      </w:r>
-      <w:proofErr w:type="spellEnd"/>
-      <w:r>
-        <w:t xml:space="preserve">, </w:t>
-      </w:r>
-      <w:proofErr w:type="spellStart"/>
-      <w:r>
-        <w:rPr>
-          <w:u w:val="single"/>
-        </w:rPr>
-        <w:t>fk_liga</w:t>
-      </w:r>
-      <w:proofErr w:type="spellEnd"/>
-      <w:r>
-        <w:t xml:space="preserve">) </w:t>
-      </w:r>
-      <w:proofErr w:type="spellStart"/>
-      <w:r>
-        <w:t>CPF_dirigente</w:t>
-      </w:r>
-      <w:proofErr w:type="spellEnd"/>
-      <w:r>
-        <w:t xml:space="preserve"> FK Dirigente(</w:t>
-      </w:r>
-      <w:proofErr w:type="spellStart"/>
-      <w:r>
-        <w:t>fk_cpf</w:t>
-      </w:r>
-      <w:proofErr w:type="spellEnd"/>
-      <w:r>
-        <w:t xml:space="preserve">) | </w:t>
-      </w:r>
-      <w:proofErr w:type="spellStart"/>
-      <w:r>
-        <w:t>fk_liga</w:t>
-      </w:r>
-      <w:proofErr w:type="spellEnd"/>
-      <w:r>
-        <w:t xml:space="preserve"> FK Liga(Data)</w:t>
-      </w:r>
-    </w:p>
-    <w:p>
-      <w:proofErr w:type="spellStart"/>
-      <w:proofErr w:type="gramStart"/>
-      <w:r>
-        <w:t>Dirigentes_copas</w:t>
-      </w:r>
-      <w:proofErr w:type="spellEnd"/>
-      <w:r>
-        <w:t>(</w:t>
-      </w:r>
-      <w:proofErr w:type="spellStart"/>
-      <w:proofErr w:type="gramEnd"/>
-      <w:r>
-        <w:rPr>
-          <w:u w:val="single"/>
-        </w:rPr>
-        <w:t>CPF_dirigente</w:t>
-      </w:r>
-      <w:proofErr w:type="spellEnd"/>
-      <w:r>
-        <w:t xml:space="preserve">, </w:t>
-      </w:r>
-      <w:proofErr w:type="spellStart"/>
-      <w:r>
-        <w:rPr>
-          <w:u w:val="single"/>
-        </w:rPr>
-        <w:t>fk_copa</w:t>
-      </w:r>
-      <w:proofErr w:type="spellEnd"/>
-      <w:r>
-        <w:t xml:space="preserve">) </w:t>
-      </w:r>
-      <w:proofErr w:type="spellStart"/>
-      <w:r>
-        <w:t>CPF_dirigente</w:t>
-      </w:r>
-      <w:proofErr w:type="spellEnd"/>
-      <w:r>
-        <w:t xml:space="preserve"> FK Dirigente(</w:t>
-      </w:r>
-      <w:proofErr w:type="spellStart"/>
-      <w:r>
-        <w:t>fk_cpf</w:t>
-      </w:r>
-      <w:proofErr w:type="spellEnd"/>
-      <w:r>
-        <w:t xml:space="preserve">) | </w:t>
-      </w:r>
-      <w:proofErr w:type="spellStart"/>
-      <w:r>
-        <w:t>fk_copa</w:t>
-      </w:r>
-      <w:proofErr w:type="spellEnd"/>
-      <w:r>
-        <w:t xml:space="preserve"> FK Copa(data)</w:t>
-      </w:r>
-    </w:p>
-    <w:p>
       <w:bookmarkStart w:id="0" w:name="_GoBack"/>
       <w:bookmarkEnd w:id="0"/>
+    </w:p>
+    <w:p>
+      <w:proofErr w:type="spellStart"/>
+      <w:proofErr w:type="gramStart"/>
+      <w:r>
+        <w:t>Time_divisoes</w:t>
+      </w:r>
+      <w:proofErr w:type="spellEnd"/>
+      <w:r>
+        <w:t>(</w:t>
+      </w:r>
+      <w:proofErr w:type="spellStart"/>
+      <w:proofErr w:type="gramEnd"/>
+      <w:r>
+        <w:t>Fk_codtime</w:t>
+      </w:r>
+      <w:proofErr w:type="spellEnd"/>
+      <w:r>
+        <w:t xml:space="preserve">, </w:t>
+      </w:r>
+      <w:proofErr w:type="spellStart"/>
+      <w:r>
+        <w:t>fk_</w:t>
+      </w:r>
+      <w:r>
+        <w:rPr>
+          <w:u w:val="single"/>
+        </w:rPr>
+        <w:t>divisao</w:t>
+      </w:r>
+      <w:proofErr w:type="spellEnd"/>
+      <w:r>
+        <w:t>)</w:t>
+      </w:r>
+    </w:p>
+    <w:p>
+      <w:proofErr w:type="spellStart"/>
+      <w:proofErr w:type="gramStart"/>
+      <w:r>
+        <w:t>Jogador_time</w:t>
+      </w:r>
+      <w:proofErr w:type="spellEnd"/>
+      <w:r>
+        <w:t>(</w:t>
+      </w:r>
+      <w:proofErr w:type="spellStart"/>
+      <w:proofErr w:type="gramEnd"/>
+      <w:r>
+        <w:rPr>
+          <w:u w:val="single"/>
+        </w:rPr>
+        <w:t>cod_time</w:t>
+      </w:r>
+      <w:proofErr w:type="spellEnd"/>
+      <w:r>
+        <w:t xml:space="preserve">, </w:t>
+      </w:r>
+      <w:proofErr w:type="spellStart"/>
+      <w:r>
+        <w:rPr>
+          <w:u w:val="single"/>
+        </w:rPr>
+        <w:t>fk_jogador</w:t>
+      </w:r>
+      <w:proofErr w:type="spellEnd"/>
+      <w:r>
+        <w:t>)</w:t>
+      </w:r>
+    </w:p>
+    <w:p>
+      <w:proofErr w:type="gramStart"/>
+      <w:r>
+        <w:t>Jogos(</w:t>
+      </w:r>
+      <w:proofErr w:type="spellStart"/>
+      <w:proofErr w:type="gramEnd"/>
+      <w:r>
+        <w:rPr>
+          <w:u w:val="single"/>
+        </w:rPr>
+        <w:t>co</w:t>
+      </w:r>
+      <w:r>
+        <w:rPr>
+          <w:u w:val="single"/>
+        </w:rPr>
+        <w:t>digo</w:t>
+      </w:r>
+      <w:proofErr w:type="spellEnd"/>
+      <w:r>
+        <w:t xml:space="preserve">, </w:t>
+      </w:r>
+      <w:proofErr w:type="spellStart"/>
+      <w:r>
+        <w:t>Fk_associacao</w:t>
+      </w:r>
+      <w:proofErr w:type="spellEnd"/>
+      <w:r>
+        <w:t xml:space="preserve">, </w:t>
+      </w:r>
+      <w:proofErr w:type="spellStart"/>
+      <w:r>
+        <w:t>fk_calendario</w:t>
+      </w:r>
+      <w:proofErr w:type="spellEnd"/>
+      <w:r>
+        <w:t xml:space="preserve">, </w:t>
+      </w:r>
+      <w:proofErr w:type="spellStart"/>
+      <w:r>
+        <w:t>fk_evento</w:t>
+      </w:r>
+      <w:proofErr w:type="spellEnd"/>
+      <w:r>
+        <w:t xml:space="preserve">) </w:t>
+      </w:r>
+      <w:proofErr w:type="spellStart"/>
+      <w:r>
+        <w:t>Fk_associacao</w:t>
+      </w:r>
+      <w:proofErr w:type="spellEnd"/>
+      <w:r>
+        <w:t xml:space="preserve"> FK </w:t>
+      </w:r>
+      <w:proofErr w:type="spellStart"/>
+      <w:r>
+        <w:t>Associacao</w:t>
+      </w:r>
+      <w:proofErr w:type="spellEnd"/>
+      <w:r>
+        <w:t>(</w:t>
+      </w:r>
+      <w:proofErr w:type="spellStart"/>
+      <w:r>
+        <w:t>codigo</w:t>
+      </w:r>
+      <w:proofErr w:type="spellEnd"/>
+      <w:r>
+        <w:t xml:space="preserve">) | </w:t>
+      </w:r>
+      <w:proofErr w:type="spellStart"/>
+      <w:r>
+        <w:t>fk_calendario</w:t>
+      </w:r>
+      <w:proofErr w:type="spellEnd"/>
+      <w:r>
+        <w:t xml:space="preserve"> FK </w:t>
+      </w:r>
+      <w:proofErr w:type="spellStart"/>
+      <w:r>
+        <w:t>Calendario</w:t>
+      </w:r>
+      <w:proofErr w:type="spellEnd"/>
+      <w:r>
+        <w:t>(</w:t>
+      </w:r>
+      <w:r>
+        <w:t>data</w:t>
+      </w:r>
+      <w:r>
+        <w:t xml:space="preserve">) | </w:t>
+      </w:r>
+      <w:proofErr w:type="spellStart"/>
+      <w:r>
+        <w:t>fk_evento</w:t>
+      </w:r>
+      <w:proofErr w:type="spellEnd"/>
+      <w:r>
+        <w:t xml:space="preserve"> FK Evento(</w:t>
+      </w:r>
+      <w:proofErr w:type="spellStart"/>
+      <w:r>
+        <w:t>codigo</w:t>
+      </w:r>
+      <w:proofErr w:type="spellEnd"/>
+      <w:r>
+        <w:t>)</w:t>
+      </w:r>
+    </w:p>
+    <w:p>
+      <w:proofErr w:type="spellStart"/>
+      <w:proofErr w:type="gramStart"/>
+      <w:r>
+        <w:t>Jogos_time</w:t>
+      </w:r>
+      <w:proofErr w:type="spellEnd"/>
+      <w:r>
+        <w:t>(</w:t>
+      </w:r>
+      <w:proofErr w:type="spellStart"/>
+      <w:proofErr w:type="gramEnd"/>
+      <w:r>
+        <w:t>fk_jogo</w:t>
+      </w:r>
+      <w:proofErr w:type="spellEnd"/>
+      <w:r>
+        <w:t xml:space="preserve">, </w:t>
+      </w:r>
+      <w:proofErr w:type="spellStart"/>
+      <w:r>
+        <w:rPr>
+          <w:u w:val="single"/>
+        </w:rPr>
+        <w:t>fk_time</w:t>
+      </w:r>
+      <w:proofErr w:type="spellEnd"/>
+      <w:r>
+        <w:t xml:space="preserve">) </w:t>
+      </w:r>
+      <w:proofErr w:type="spellStart"/>
+      <w:r>
+        <w:t>fk_jogo</w:t>
+      </w:r>
+      <w:proofErr w:type="spellEnd"/>
+      <w:r>
+        <w:t xml:space="preserve"> FK Jogos(</w:t>
+      </w:r>
+      <w:proofErr w:type="spellStart"/>
+      <w:r>
+        <w:t>codigo</w:t>
+      </w:r>
+      <w:proofErr w:type="spellEnd"/>
+      <w:r>
+        <w:t xml:space="preserve">) | </w:t>
+      </w:r>
+      <w:proofErr w:type="spellStart"/>
+      <w:r>
+        <w:t>fk_time</w:t>
+      </w:r>
+      <w:proofErr w:type="spellEnd"/>
+      <w:r>
+        <w:t xml:space="preserve"> FK Time(</w:t>
+      </w:r>
+      <w:proofErr w:type="spellStart"/>
+      <w:r>
+        <w:t>codigo</w:t>
+      </w:r>
+      <w:proofErr w:type="spellEnd"/>
+      <w:r>
+        <w:t>)</w:t>
+      </w:r>
+    </w:p>
+    <w:p>
+      <w:proofErr w:type="spellStart"/>
+      <w:proofErr w:type="gramStart"/>
+      <w:r>
+        <w:t>Dirigentes_ligas</w:t>
+      </w:r>
+      <w:proofErr w:type="spellEnd"/>
+      <w:r>
+        <w:t>(</w:t>
+      </w:r>
+      <w:proofErr w:type="spellStart"/>
+      <w:proofErr w:type="gramEnd"/>
+      <w:r>
+        <w:rPr>
+          <w:u w:val="single"/>
+        </w:rPr>
+        <w:t>CPF_dirigente</w:t>
+      </w:r>
+      <w:proofErr w:type="spellEnd"/>
+      <w:r>
+        <w:t xml:space="preserve">, </w:t>
+      </w:r>
+      <w:proofErr w:type="spellStart"/>
+      <w:r>
+        <w:rPr>
+          <w:u w:val="single"/>
+        </w:rPr>
+        <w:t>fk_liga</w:t>
+      </w:r>
+      <w:proofErr w:type="spellEnd"/>
+      <w:r>
+        <w:t xml:space="preserve">) </w:t>
+      </w:r>
+      <w:proofErr w:type="spellStart"/>
+      <w:r>
+        <w:t>CPF_dirigente</w:t>
+      </w:r>
+      <w:proofErr w:type="spellEnd"/>
+      <w:r>
+        <w:t xml:space="preserve"> FK Dirigente(</w:t>
+      </w:r>
+      <w:proofErr w:type="spellStart"/>
+      <w:r>
+        <w:t>fk_cpf</w:t>
+      </w:r>
+      <w:proofErr w:type="spellEnd"/>
+      <w:r>
+        <w:t xml:space="preserve">) | </w:t>
+      </w:r>
+      <w:proofErr w:type="spellStart"/>
+      <w:r>
+        <w:t>fk_liga</w:t>
+      </w:r>
+      <w:proofErr w:type="spellEnd"/>
+      <w:r>
+        <w:t xml:space="preserve"> FK Liga(Data)</w:t>
+      </w:r>
+    </w:p>
+    <w:p>
+      <w:proofErr w:type="spellStart"/>
+      <w:proofErr w:type="gramStart"/>
+      <w:r>
+        <w:t>Dirigentes_copas</w:t>
+      </w:r>
+      <w:proofErr w:type="spellEnd"/>
+      <w:r>
+        <w:t>(</w:t>
+      </w:r>
+      <w:proofErr w:type="spellStart"/>
+      <w:proofErr w:type="gramEnd"/>
+      <w:r>
+        <w:rPr>
+          <w:u w:val="single"/>
+        </w:rPr>
+        <w:t>CPF_dirigente</w:t>
+      </w:r>
+      <w:proofErr w:type="spellEnd"/>
+      <w:r>
+        <w:t xml:space="preserve">, </w:t>
+      </w:r>
+      <w:proofErr w:type="spellStart"/>
+      <w:r>
+        <w:rPr>
+          <w:u w:val="single"/>
+        </w:rPr>
+        <w:t>fk_copa</w:t>
+      </w:r>
+      <w:proofErr w:type="spellEnd"/>
+      <w:r>
+        <w:t xml:space="preserve">) </w:t>
+      </w:r>
+      <w:proofErr w:type="spellStart"/>
+      <w:r>
+        <w:t>CPF_dirigente</w:t>
+      </w:r>
+      <w:proofErr w:type="spellEnd"/>
+      <w:r>
+        <w:t xml:space="preserve"> FK Dirigente(</w:t>
+      </w:r>
+      <w:proofErr w:type="spellStart"/>
+      <w:r>
+        <w:t>fk_cpf</w:t>
+      </w:r>
+      <w:proofErr w:type="spellEnd"/>
+      <w:r>
+        <w:t xml:space="preserve">) | </w:t>
+      </w:r>
+      <w:proofErr w:type="spellStart"/>
+      <w:r>
+        <w:t>fk_copa</w:t>
+      </w:r>
+      <w:proofErr w:type="spellEnd"/>
+      <w:r>
+        <w:t xml:space="preserve"> FK Copa(data)</w:t>
+      </w:r>
+    </w:p>
+    <w:p>
       <w:proofErr w:type="spellStart"/>
       <w:proofErr w:type="gramStart"/>
       <w:r>

</xml_diff>